<commit_message>
folder Skalierbarkeits_Visualisierer with Pflichtenheft and Skalerbarkeits_Visualisierer.py Minor changes to the documentations
</commit_message>
<xml_diff>
--- a/Effizienz Evaluierer/Projektdokumentation_effizienzeval.docx
+++ b/Effizienz Evaluierer/Projektdokumentation_effizienzeval.docx
@@ -294,110 +294,146 @@
           </w:tcPr>
           <w:p>
             <w:pPr>
-              <w:ind w:left="708"/>
-              <w:rPr>
-                <w:rFonts w:ascii="DejaVu Sans Light" w:hAnsi="DejaVu Sans Light" w:cs="DejaVu Sans Light"/>
+              <w:pStyle w:val="Listenabsatz"/>
+              <w:numPr>
+                <w:ilvl w:val="0"/>
+                <w:numId w:val="1"/>
+              </w:numPr>
+              <w:rPr>
+                <w:rFonts w:ascii="Charter" w:hAnsi="Charter"/>
               </w:rPr>
             </w:pPr>
-            <w:r>
-              <w:rPr>
-                <w:rFonts w:ascii="DejaVu Sans Light" w:hAnsi="DejaVu Sans Light" w:cs="DejaVu Sans Light"/>
-              </w:rPr>
-              <w:t>Python filter</w:t>
-            </w:r>
-            <w:r>
-              <w:rPr>
-                <w:rFonts w:ascii="DejaVu Sans Light" w:hAnsi="DejaVu Sans Light" w:cs="DejaVu Sans Light"/>
-              </w:rPr>
-              <w:t xml:space="preserve">.py </w:t>
-            </w:r>
             <w:proofErr w:type="spellStart"/>
             <w:r>
               <w:rPr>
                 <w:rFonts w:ascii="DejaVu Sans Light" w:hAnsi="DejaVu Sans Light" w:cs="DejaVu Sans Light"/>
               </w:rPr>
-              <w:t>Sour</w:t>
-            </w:r>
-            <w:r>
-              <w:rPr>
-                <w:rFonts w:ascii="DejaVu Sans Light" w:hAnsi="DejaVu Sans Light" w:cs="DejaVu Sans Light"/>
-              </w:rPr>
-              <w:t>ce_Datei</w:t>
+              <w:t>Pytho</w:t>
             </w:r>
             <w:proofErr w:type="spellEnd"/>
             <w:r>
               <w:rPr>
                 <w:rFonts w:ascii="DejaVu Sans Light" w:hAnsi="DejaVu Sans Light" w:cs="DejaVu Sans Light"/>
+                <w:lang w:val="en-US"/>
+              </w:rPr>
+              <w:t xml:space="preserve">n </w:t>
+            </w:r>
+            <w:r>
+              <w:rPr>
+                <w:rFonts w:ascii="DejaVu Sans Light" w:hAnsi="DejaVu Sans Light" w:cs="DejaVu Sans Light"/>
+                <w:lang w:val="en-US"/>
+              </w:rPr>
+              <w:t>Effizienz_Evaluierer.py</w:t>
+            </w:r>
+            <w:r>
+              <w:rPr>
+                <w:rFonts w:ascii="DejaVu Sans Light" w:hAnsi="DejaVu Sans Light" w:cs="DejaVu Sans Light"/>
+                <w:lang w:val="en-US"/>
+              </w:rPr>
+              <w:t xml:space="preserve"> </w:t>
+            </w:r>
+            <w:proofErr w:type="spellStart"/>
+            <w:r>
+              <w:rPr>
+                <w:rFonts w:ascii="DejaVu Sans Light" w:hAnsi="DejaVu Sans Light" w:cs="DejaVu Sans Light"/>
+                <w:lang w:val="en-US"/>
+              </w:rPr>
+              <w:t>Source_Datei</w:t>
+            </w:r>
+            <w:proofErr w:type="spellEnd"/>
+            <w:r>
+              <w:rPr>
+                <w:rFonts w:ascii="DejaVu Sans Light" w:hAnsi="DejaVu Sans Light" w:cs="DejaVu Sans Light"/>
+                <w:lang w:val="en-US"/>
+              </w:rPr>
+              <w:t xml:space="preserve"> </w:t>
+            </w:r>
+            <w:r>
+              <w:rPr>
+                <w:rFonts w:ascii="DejaVu Sans Light" w:hAnsi="DejaVu Sans Light" w:cs="DejaVu Sans Light"/>
+                <w:lang w:val="en-US"/>
               </w:rPr>
               <w:t>–s=2015-01-01</w:t>
             </w:r>
             <w:r>
               <w:rPr>
                 <w:rFonts w:ascii="DejaVu Sans Light" w:hAnsi="DejaVu Sans Light" w:cs="DejaVu Sans Light"/>
+                <w:lang w:val="en-US"/>
               </w:rPr>
               <w:br/>
             </w:r>
             <w:r>
               <w:rPr>
                 <w:rFonts w:ascii="DejaVu Sans Light" w:hAnsi="DejaVu Sans Light" w:cs="DejaVu Sans Light"/>
+                <w:lang w:val="en-US"/>
               </w:rPr>
               <w:t xml:space="preserve"> </w:t>
             </w:r>
             <w:r>
               <w:rPr>
                 <w:rFonts w:ascii="DejaVu Sans Light" w:hAnsi="DejaVu Sans Light" w:cs="DejaVu Sans Light"/>
+                <w:lang w:val="en-US"/>
               </w:rPr>
               <w:noBreakHyphen/>
             </w:r>
             <w:r>
               <w:rPr>
                 <w:rFonts w:ascii="DejaVu Sans Light" w:hAnsi="DejaVu Sans Light" w:cs="DejaVu Sans Light"/>
-              </w:rPr>
-              <w:t xml:space="preserve">p=Projektname </w:t>
-            </w:r>
-            <w:r>
-              <w:rPr>
-                <w:rFonts w:ascii="DejaVu Sans Light" w:hAnsi="DejaVu Sans Light" w:cs="DejaVu Sans Light"/>
+                <w:lang w:val="en-US"/>
+              </w:rPr>
+              <w:t>p=</w:t>
+            </w:r>
+            <w:proofErr w:type="spellStart"/>
+            <w:r>
+              <w:rPr>
+                <w:rFonts w:ascii="DejaVu Sans Light" w:hAnsi="DejaVu Sans Light" w:cs="DejaVu Sans Light"/>
+                <w:lang w:val="en-US"/>
+              </w:rPr>
+              <w:t>Projektname</w:t>
+            </w:r>
+            <w:proofErr w:type="spellEnd"/>
+            <w:r>
+              <w:rPr>
+                <w:rFonts w:ascii="DejaVu Sans Light" w:hAnsi="DejaVu Sans Light" w:cs="DejaVu Sans Light"/>
+                <w:lang w:val="en-US"/>
+              </w:rPr>
+              <w:t xml:space="preserve"> </w:t>
+            </w:r>
+            <w:r>
+              <w:rPr>
+                <w:rFonts w:ascii="DejaVu Sans Light" w:hAnsi="DejaVu Sans Light" w:cs="DejaVu Sans Light"/>
+                <w:lang w:val="en-US"/>
               </w:rPr>
               <w:noBreakHyphen/>
             </w:r>
             <w:r>
               <w:rPr>
                 <w:rFonts w:ascii="DejaVu Sans Light" w:hAnsi="DejaVu Sans Light" w:cs="DejaVu Sans Light"/>
+                <w:lang w:val="en-US"/>
               </w:rPr>
               <w:t xml:space="preserve">min=0 </w:t>
             </w:r>
             <w:r>
               <w:rPr>
                 <w:rFonts w:ascii="DejaVu Sans Light" w:hAnsi="DejaVu Sans Light" w:cs="DejaVu Sans Light"/>
+                <w:lang w:val="en-US"/>
               </w:rPr>
               <w:noBreakHyphen/>
+              <w:t>max=1 –</w:t>
             </w:r>
             <w:proofErr w:type="spellStart"/>
             <w:r>
               <w:rPr>
                 <w:rFonts w:ascii="DejaVu Sans Light" w:hAnsi="DejaVu Sans Light" w:cs="DejaVu Sans Light"/>
-              </w:rPr>
-              <w:t>max</w:t>
+                <w:lang w:val="en-US"/>
+              </w:rPr>
+              <w:t>sep</w:t>
             </w:r>
             <w:proofErr w:type="spellEnd"/>
             <w:r>
               <w:rPr>
                 <w:rFonts w:ascii="DejaVu Sans Light" w:hAnsi="DejaVu Sans Light" w:cs="DejaVu Sans Light"/>
-              </w:rPr>
-              <w:t>=1 –</w:t>
-            </w:r>
-            <w:proofErr w:type="spellStart"/>
-            <w:r>
-              <w:rPr>
-                <w:rFonts w:ascii="DejaVu Sans Light" w:hAnsi="DejaVu Sans Light" w:cs="DejaVu Sans Light"/>
-              </w:rPr>
-              <w:t>sep</w:t>
-            </w:r>
-            <w:proofErr w:type="spellEnd"/>
-            <w:r>
-              <w:rPr>
-                <w:rFonts w:ascii="DejaVu Sans Light" w:hAnsi="DejaVu Sans Light" w:cs="DejaVu Sans Light"/>
+                <w:lang w:val="en-US"/>
               </w:rPr>
               <w:t xml:space="preserve">=‘,‘ </w:t>
             </w:r>
@@ -541,6 +577,8 @@
         </w:rPr>
         <w:t xml:space="preserve"> deklarieren, ansonsten wird ein Zeilenumbruch als Separator verwendet.</w:t>
       </w:r>
+      <w:bookmarkStart w:id="0" w:name="_GoBack"/>
+      <w:bookmarkEnd w:id="0"/>
     </w:p>
     <w:p>
       <w:pPr>
@@ -559,15 +597,7 @@
         <w:rPr>
           <w:rFonts w:ascii="Charter" w:hAnsi="Charter"/>
         </w:rPr>
-        <w:t>Das Script gibt nun Eine Reihe von Jobs aus, deren Effizienz in dem von ihnen gewählten Bereich liegt, gemeinsam mit besagter Effizienz. Falls eine Ausgabe nicht gewünscht ist, kann die Ausgabe jederzeit mittels des „&gt;</w:t>
-      </w:r>
-      <w:bookmarkStart w:id="0" w:name="_GoBack"/>
-      <w:bookmarkEnd w:id="0"/>
-      <w:r>
-        <w:rPr>
-          <w:rFonts w:ascii="Charter" w:hAnsi="Charter"/>
-        </w:rPr>
-        <w:t xml:space="preserve">“-Operators in eine beliebige Datei </w:t>
+        <w:t xml:space="preserve">Das Script gibt nun Eine Reihe von Jobs aus, deren Effizienz in dem von ihnen gewählten Bereich liegt, gemeinsam mit besagter Effizienz. Falls eine Ausgabe nicht gewünscht ist, kann die Ausgabe jederzeit mittels des „&gt;“-Operators in eine beliebige Datei </w:t>
       </w:r>
       <w:proofErr w:type="spellStart"/>
       <w:r>

</xml_diff>

<commit_message>
fixed issues in Documentation based on Feedback.
</commit_message>
<xml_diff>
--- a/Effizienz Evaluierer/Projektdokumentation_effizienzeval.docx
+++ b/Effizienz Evaluierer/Projektdokumentation_effizienzeval.docx
@@ -20,34 +20,14 @@
         </w:rPr>
         <w:t xml:space="preserve">Projektdokumentation </w:t>
       </w:r>
-      <w:del w:id="0" w:author="Sebastian" w:date="2018-11-07T09:54:00Z">
-        <w:r>
-          <w:rPr>
-            <w:rFonts w:ascii="Charter" w:hAnsi="Charter"/>
-            <w:b/>
-            <w:color w:val="000000" w:themeColor="text1"/>
-          </w:rPr>
-          <w:delText>Log-</w:delText>
-        </w:r>
-        <w:r>
-          <w:rPr>
-            <w:rFonts w:ascii="Charter" w:hAnsi="Charter"/>
-            <w:b/>
-            <w:color w:val="000000" w:themeColor="text1"/>
-          </w:rPr>
-          <w:delText>Job-Filter</w:delText>
-        </w:r>
-      </w:del>
-      <w:ins w:id="1" w:author="Sebastian" w:date="2018-11-07T09:54:00Z">
-        <w:r>
-          <w:rPr>
-            <w:rFonts w:ascii="Charter" w:hAnsi="Charter"/>
-            <w:b/>
-            <w:color w:val="000000" w:themeColor="text1"/>
-          </w:rPr>
-          <w:t>Effizienzevaluation</w:t>
-        </w:r>
-      </w:ins>
+      <w:r>
+        <w:rPr>
+          <w:rFonts w:ascii="Charter" w:hAnsi="Charter"/>
+          <w:b/>
+          <w:color w:val="000000" w:themeColor="text1"/>
+        </w:rPr>
+        <w:t>Effizienzevaluation</w:t>
+      </w:r>
     </w:p>
     <w:p>
       <w:pPr>
@@ -61,22 +41,12 @@
         </w:rPr>
         <w:t xml:space="preserve">Das </w:t>
       </w:r>
-      <w:del w:id="2" w:author="Sebastian" w:date="2018-11-07T09:54:00Z">
-        <w:r>
-          <w:rPr>
-            <w:rFonts w:ascii="Charter" w:hAnsi="Charter"/>
-          </w:rPr>
-          <w:delText xml:space="preserve">Log-Job </w:delText>
-        </w:r>
-      </w:del>
-      <w:ins w:id="3" w:author="Sebastian" w:date="2018-11-07T09:54:00Z">
-        <w:r>
-          <w:rPr>
-            <w:rFonts w:ascii="Charter" w:hAnsi="Charter"/>
-          </w:rPr>
-          <w:t>Effizienzevaluations</w:t>
-        </w:r>
-      </w:ins>
+      <w:r>
+        <w:rPr>
+          <w:rFonts w:ascii="Charter" w:hAnsi="Charter"/>
+        </w:rPr>
+        <w:t>Effizienzevaluations</w:t>
+      </w:r>
       <w:r>
         <w:rPr>
           <w:rFonts w:ascii="Charter" w:hAnsi="Charter"/>
@@ -87,37 +57,31 @@
         <w:rPr>
           <w:rFonts w:ascii="Charter" w:hAnsi="Charter"/>
         </w:rPr>
-        <w:t xml:space="preserve">„Filter“ </w:t>
-      </w:r>
-      <w:r>
-        <w:rPr>
-          <w:rFonts w:ascii="Charter" w:hAnsi="Charter"/>
-        </w:rPr>
-        <w:t xml:space="preserve">oder </w:t>
-      </w:r>
-      <w:r>
-        <w:rPr>
-          <w:rFonts w:ascii="Charter" w:hAnsi="Charter"/>
-        </w:rPr>
-        <w:t>„</w:t>
-      </w:r>
-      <w:r>
-        <w:rPr>
-          <w:rFonts w:ascii="Charter" w:hAnsi="Charter"/>
-        </w:rPr>
-        <w:t>Script</w:t>
-      </w:r>
-      <w:r>
-        <w:rPr>
-          <w:rFonts w:ascii="Charter" w:hAnsi="Charter"/>
-        </w:rPr>
-        <w:t>“</w:t>
-      </w:r>
-      <w:r>
-        <w:rPr>
-          <w:rFonts w:ascii="Charter" w:hAnsi="Charter"/>
-        </w:rPr>
-        <w:t xml:space="preserve"> genannt) dient der Evaluation der Effizienz verschiedener Jobs auf dem Lichtenberg-Hochleistungsrechner. Es gibt eine Liste aller Jobs aus, deren Effizienz im gewählten Bereich liegt.</w:t>
+        <w:t>„Filter“</w:t>
+      </w:r>
+      <w:r>
+        <w:rPr>
+          <w:rFonts w:ascii="Charter" w:hAnsi="Charter"/>
+        </w:rPr>
+        <w:t xml:space="preserve"> genannt</w:t>
+      </w:r>
+      <w:r>
+        <w:rPr>
+          <w:rFonts w:ascii="Charter" w:hAnsi="Charter"/>
+        </w:rPr>
+        <w:t xml:space="preserve">) dient der Evaluation der Effizienz verschiedener Jobs </w:t>
+      </w:r>
+      <w:r>
+        <w:rPr>
+          <w:rFonts w:ascii="Charter" w:hAnsi="Charter"/>
+        </w:rPr>
+        <w:t xml:space="preserve">nach dem Schema des SLURM-Logs </w:t>
+      </w:r>
+      <w:r>
+        <w:rPr>
+          <w:rFonts w:ascii="Charter" w:hAnsi="Charter"/>
+        </w:rPr>
+        <w:t>auf dem Lichtenberg-Hochleistungsrechner. Es gibt eine Liste aller Jobs aus, deren Effizienz im gewählten Bereich liegt.</w:t>
       </w:r>
     </w:p>
     <w:p>
@@ -130,16 +94,8 @@
         <w:rPr>
           <w:rFonts w:ascii="Charter" w:hAnsi="Charter"/>
           <w:b/>
-          <w:i/>
-        </w:rPr>
-        <w:t>Inhalte</w:t>
-      </w:r>
-      <w:r>
-        <w:rPr>
-          <w:rFonts w:ascii="Charter" w:hAnsi="Charter"/>
-          <w:b/>
-        </w:rPr>
-        <w:t>:</w:t>
+        </w:rPr>
+        <w:t>Inhalte:</w:t>
       </w:r>
       <w:r>
         <w:rPr>
@@ -183,6 +139,12 @@
         </w:rPr>
         <w:t>Projektdokumentation</w:t>
       </w:r>
+      <w:r>
+        <w:rPr>
+          <w:rFonts w:ascii="Charter" w:hAnsi="Charter"/>
+        </w:rPr>
+        <w:t>_effizienzeval.docx</w:t>
+      </w:r>
     </w:p>
     <w:p>
       <w:pPr>
@@ -200,16 +162,21 @@
         <w:rPr>
           <w:rFonts w:ascii="Charter" w:hAnsi="Charter"/>
         </w:rPr>
-        <w:t xml:space="preserve"> (Version 3.5, mindestens jedoch Version 3) sowie das </w:t>
-      </w:r>
-      <w:proofErr w:type="spellStart"/>
-      <w:r>
-        <w:rPr>
-          <w:rFonts w:ascii="Charter" w:hAnsi="Charter"/>
+        <w:t xml:space="preserve"> (Version 3.5</w:t>
+      </w:r>
+      <w:r>
+        <w:rPr>
+          <w:rFonts w:ascii="Charter" w:hAnsi="Charter"/>
+        </w:rPr>
+        <w:t xml:space="preserve">), </w:t>
+      </w:r>
+      <w:r>
+        <w:rPr>
+          <w:rFonts w:ascii="Charter" w:hAnsi="Charter"/>
+          <w:i/>
         </w:rPr>
         <w:t>Numpy</w:t>
       </w:r>
-      <w:proofErr w:type="spellEnd"/>
       <w:r>
         <w:rPr>
           <w:rFonts w:ascii="Charter" w:hAnsi="Charter"/>
@@ -226,27 +193,14 @@
         <w:rPr>
           <w:rFonts w:ascii="Charter" w:hAnsi="Charter"/>
         </w:rPr>
-        <w:t xml:space="preserve">und insbesondere die </w:t>
-      </w:r>
-      <w:r>
-        <w:rPr>
-          <w:rFonts w:ascii="Charter" w:hAnsi="Charter"/>
-        </w:rPr>
-        <w:t>„</w:t>
-      </w:r>
-      <w:proofErr w:type="spellStart"/>
-      <w:r>
-        <w:rPr>
-          <w:rFonts w:ascii="Charter" w:hAnsi="Charter"/>
+        <w:t xml:space="preserve">und die </w:t>
+      </w:r>
+      <w:r>
+        <w:rPr>
+          <w:rFonts w:ascii="Charter" w:hAnsi="Charter"/>
+          <w:i/>
         </w:rPr>
         <w:t>datetime</w:t>
-      </w:r>
-      <w:proofErr w:type="spellEnd"/>
-      <w:r>
-        <w:rPr>
-          <w:rFonts w:ascii="Charter" w:hAnsi="Charter"/>
-        </w:rPr>
-        <w:t>“</w:t>
       </w:r>
       <w:r>
         <w:rPr>
@@ -265,14 +219,12 @@
         <w:rPr>
           <w:rFonts w:ascii="Charter" w:hAnsi="Charter"/>
           <w:b/>
-          <w:i/>
         </w:rPr>
         <w:t>Anwendung</w:t>
       </w:r>
       <w:r>
         <w:rPr>
           <w:rFonts w:ascii="Charter" w:hAnsi="Charter"/>
-          <w:i/>
         </w:rPr>
         <w:t>:</w:t>
       </w:r>
@@ -299,19 +251,13 @@
         <w:rPr>
           <w:rFonts w:ascii="Charter" w:hAnsi="Charter"/>
         </w:rPr>
-        <w:t xml:space="preserve"> </w:t>
-      </w:r>
-      <w:r>
-        <w:rPr>
-          <w:rFonts w:ascii="Charter" w:hAnsi="Charter"/>
-        </w:rPr>
-        <w:t xml:space="preserve">nach dem Folgenden Schema </w:t>
-      </w:r>
-      <w:r>
-        <w:rPr>
-          <w:rFonts w:ascii="Charter" w:hAnsi="Charter"/>
-        </w:rPr>
-        <w:t>ein: :</w:t>
+        <w:t xml:space="preserve"> ein</w:t>
+      </w:r>
+      <w:r>
+        <w:rPr>
+          <w:rFonts w:ascii="Charter" w:hAnsi="Charter"/>
+        </w:rPr>
+        <w:t>, welche im Folgenden beschrieben wird.</w:t>
       </w:r>
     </w:p>
     <w:tbl>
@@ -339,14 +285,12 @@
                 <w:rFonts w:ascii="Charter" w:hAnsi="Charter"/>
               </w:rPr>
             </w:pPr>
-            <w:proofErr w:type="spellStart"/>
             <w:r>
               <w:rPr>
                 <w:rFonts w:ascii="DejaVu Sans Light" w:hAnsi="DejaVu Sans Light" w:cs="DejaVu Sans Light"/>
               </w:rPr>
               <w:t>Pytho</w:t>
             </w:r>
-            <w:proofErr w:type="spellEnd"/>
             <w:r>
               <w:rPr>
                 <w:rFonts w:ascii="DejaVu Sans Light" w:hAnsi="DejaVu Sans Light" w:cs="DejaVu Sans Light"/>
@@ -361,7 +305,6 @@
               </w:rPr>
               <w:t xml:space="preserve">Effizienz_Evaluierer.py </w:t>
             </w:r>
-            <w:proofErr w:type="spellStart"/>
             <w:r>
               <w:rPr>
                 <w:rFonts w:ascii="DejaVu Sans Light" w:hAnsi="DejaVu Sans Light" w:cs="DejaVu Sans Light"/>
@@ -369,7 +312,6 @@
               </w:rPr>
               <w:t>Source_Datei</w:t>
             </w:r>
-            <w:proofErr w:type="spellEnd"/>
             <w:r>
               <w:rPr>
                 <w:rFonts w:ascii="DejaVu Sans Light" w:hAnsi="DejaVu Sans Light" w:cs="DejaVu Sans Light"/>
@@ -410,23 +352,7 @@
                 <w:rFonts w:ascii="DejaVu Sans Light" w:hAnsi="DejaVu Sans Light" w:cs="DejaVu Sans Light"/>
                 <w:lang w:val="en-US"/>
               </w:rPr>
-              <w:t>p=</w:t>
-            </w:r>
-            <w:proofErr w:type="spellStart"/>
-            <w:r>
-              <w:rPr>
-                <w:rFonts w:ascii="DejaVu Sans Light" w:hAnsi="DejaVu Sans Light" w:cs="DejaVu Sans Light"/>
-                <w:lang w:val="en-US"/>
-              </w:rPr>
-              <w:t>Projektname</w:t>
-            </w:r>
-            <w:proofErr w:type="spellEnd"/>
-            <w:r>
-              <w:rPr>
-                <w:rFonts w:ascii="DejaVu Sans Light" w:hAnsi="DejaVu Sans Light" w:cs="DejaVu Sans Light"/>
-                <w:lang w:val="en-US"/>
-              </w:rPr>
-              <w:t xml:space="preserve"> </w:t>
+              <w:t xml:space="preserve">p=Projektname </w:t>
             </w:r>
             <w:r>
               <w:rPr>
@@ -448,23 +374,21 @@
                 <w:lang w:val="en-US"/>
               </w:rPr>
               <w:noBreakHyphen/>
-              <w:t>max=1 –</w:t>
+              <w:t>max=1 –sep=‘</w:t>
             </w:r>
-            <w:proofErr w:type="spellStart"/>
             <w:r>
               <w:rPr>
                 <w:rFonts w:ascii="DejaVu Sans Light" w:hAnsi="DejaVu Sans Light" w:cs="DejaVu Sans Light"/>
                 <w:lang w:val="en-US"/>
               </w:rPr>
-              <w:t>sep</w:t>
+              <w:t>;</w:t>
             </w:r>
-            <w:proofErr w:type="spellEnd"/>
             <w:r>
               <w:rPr>
                 <w:rFonts w:ascii="DejaVu Sans Light" w:hAnsi="DejaVu Sans Light" w:cs="DejaVu Sans Light"/>
                 <w:lang w:val="en-US"/>
               </w:rPr>
-              <w:t xml:space="preserve">=‘,‘ </w:t>
+              <w:t xml:space="preserve">‘ </w:t>
             </w:r>
           </w:p>
         </w:tc>
@@ -479,132 +403,28 @@
       <w:r>
         <w:rPr>
           <w:rFonts w:ascii="Charter" w:hAnsi="Charter"/>
-        </w:rPr>
-        <w:t>hierbei fügen Sie bitte den Pfad der Datei filter.py hinzu, ersetzen „</w:t>
-      </w:r>
-      <w:proofErr w:type="spellStart"/>
-      <w:r>
-        <w:rPr>
-          <w:rFonts w:ascii="Charter" w:hAnsi="Charter"/>
+          <w:i/>
         </w:rPr>
         <w:t>Source_Datei</w:t>
       </w:r>
-      <w:proofErr w:type="spellEnd"/>
-      <w:r>
-        <w:rPr>
-          <w:rFonts w:ascii="Charter" w:hAnsi="Charter"/>
-        </w:rPr>
-        <w:t xml:space="preserve">“ mit dem Pfad, sowie Namen, der zu evaluierenden Datei. Geben Sie </w:t>
-      </w:r>
-      <w:r>
-        <w:rPr>
-          <w:rFonts w:ascii="Charter" w:hAnsi="Charter"/>
-        </w:rPr>
-        <w:t xml:space="preserve">mit –s=“…“ </w:t>
-      </w:r>
-      <w:r>
-        <w:rPr>
-          <w:rFonts w:ascii="Charter" w:hAnsi="Charter"/>
-        </w:rPr>
-        <w:t xml:space="preserve">einen Startpunkt an, falls nötig (Datum oder Datum mit Stunden, Minuten, Sekunden) und geben Sie optional einen Wert zwischen 0 und 1 als Minimum an, sowie, falls gewünscht, </w:t>
-      </w:r>
-      <w:r>
-        <w:rPr>
-          <w:rFonts w:ascii="Charter" w:hAnsi="Charter"/>
-        </w:rPr>
-        <w:t xml:space="preserve">einen Wert über dem Minimum, welcher </w:t>
-      </w:r>
-      <w:r>
-        <w:rPr>
-          <w:rFonts w:ascii="Charter" w:hAnsi="Charter"/>
-        </w:rPr>
-        <w:t xml:space="preserve">allerdings ebenfalls </w:t>
-      </w:r>
-      <w:r>
-        <w:rPr>
-          <w:rFonts w:ascii="Charter" w:hAnsi="Charter"/>
-        </w:rPr>
-        <w:t xml:space="preserve">kleiner gleich </w:t>
-      </w:r>
-      <w:r>
-        <w:rPr>
-          <w:rFonts w:ascii="Charter" w:hAnsi="Charter"/>
-        </w:rPr>
-        <w:t>1</w:t>
-      </w:r>
-      <w:r>
-        <w:rPr>
-          <w:rFonts w:ascii="Charter" w:hAnsi="Charter"/>
-        </w:rPr>
-        <w:t xml:space="preserve"> ist</w:t>
-      </w:r>
-      <w:r>
-        <w:rPr>
-          <w:rFonts w:ascii="Charter" w:hAnsi="Charter"/>
-        </w:rPr>
-        <w:t xml:space="preserve">. Falls Sie die Ausgabe als durch Kommas separierte Blöcke erhalten möchten, sollten </w:t>
-      </w:r>
-      <w:r>
-        <w:rPr>
-          <w:rFonts w:ascii="Charter" w:hAnsi="Charter"/>
-        </w:rPr>
-        <w:t>S</w:t>
-      </w:r>
-      <w:r>
-        <w:rPr>
-          <w:rFonts w:ascii="Charter" w:hAnsi="Charter"/>
-        </w:rPr>
-        <w:t xml:space="preserve">ie dies </w:t>
-      </w:r>
-      <w:r>
-        <w:rPr>
-          <w:rFonts w:ascii="Charter" w:hAnsi="Charter"/>
-        </w:rPr>
-        <w:t>w</w:t>
-      </w:r>
-      <w:r>
-        <w:rPr>
-          <w:rFonts w:ascii="Charter" w:hAnsi="Charter"/>
-        </w:rPr>
-        <w:t>ie im Beispiel mit „</w:t>
-      </w:r>
-      <w:proofErr w:type="spellStart"/>
-      <w:r>
-        <w:rPr>
-          <w:rFonts w:ascii="Charter" w:hAnsi="Charter"/>
-        </w:rPr>
-        <w:t>sep</w:t>
-      </w:r>
-      <w:proofErr w:type="spellEnd"/>
-      <w:r>
-        <w:rPr>
-          <w:rFonts w:ascii="Charter" w:hAnsi="Charter"/>
-        </w:rPr>
-        <w:t>-</w:t>
-      </w:r>
-      <w:r>
-        <w:rPr>
-          <w:rFonts w:ascii="Charter" w:hAnsi="Charter"/>
-        </w:rPr>
-        <w:t>”</w:t>
-      </w:r>
-      <w:r>
-        <w:rPr>
-          <w:rFonts w:ascii="Charter" w:hAnsi="Charter"/>
-        </w:rPr>
-        <w:t>,</w:t>
-      </w:r>
-      <w:r>
-        <w:rPr>
-          <w:rFonts w:ascii="Charter" w:hAnsi="Charter"/>
-        </w:rPr>
-        <w:t>“</w:t>
-      </w:r>
-      <w:r>
-        <w:rPr>
-          <w:rFonts w:ascii="Charter" w:hAnsi="Charter"/>
-        </w:rPr>
-        <w:t xml:space="preserve"> deklarieren, ansonsten wird ein Zeilenumbruch als Separator verwendet.</w:t>
+      <w:r>
+        <w:rPr>
+          <w:rFonts w:ascii="Charter" w:hAnsi="Charter"/>
+        </w:rPr>
+        <w:t xml:space="preserve"> bezieht sich hier auf die Outputdatei eines </w:t>
+      </w:r>
+      <w:r>
+        <w:rPr>
+          <w:rFonts w:ascii="Charter" w:hAnsi="Charter"/>
+          <w:i/>
+        </w:rPr>
+        <w:t>Extra-P</w:t>
+      </w:r>
+      <w:r>
+        <w:rPr>
+          <w:rFonts w:ascii="Charter" w:hAnsi="Charter"/>
+        </w:rPr>
+        <w:t>-Aufrufs.</w:t>
       </w:r>
     </w:p>
     <w:p>
@@ -613,193 +433,393 @@
           <w:rFonts w:ascii="Charter" w:hAnsi="Charter"/>
         </w:rPr>
       </w:pPr>
+      <w:r>
+        <w:rPr>
+          <w:rFonts w:ascii="Charter" w:hAnsi="Charter"/>
+        </w:rPr>
+        <w:t xml:space="preserve">Mit </w:t>
+      </w:r>
+      <w:r>
+        <w:rPr>
+          <w:rFonts w:ascii="Charter" w:hAnsi="Charter"/>
+          <w:i/>
+        </w:rPr>
+        <w:t>–s</w:t>
+      </w:r>
+      <w:r>
+        <w:rPr>
+          <w:rFonts w:ascii="Charter" w:hAnsi="Charter"/>
+          <w:i/>
+        </w:rPr>
+        <w:t>=</w:t>
+      </w:r>
+      <w:r>
+        <w:rPr>
+          <w:rFonts w:ascii="Charter" w:hAnsi="Charter"/>
+        </w:rPr>
+        <w:t xml:space="preserve"> </w:t>
+      </w:r>
+      <w:r>
+        <w:rPr>
+          <w:rFonts w:ascii="Charter" w:hAnsi="Charter"/>
+        </w:rPr>
+        <w:t xml:space="preserve">kann ein </w:t>
+      </w:r>
+      <w:r>
+        <w:rPr>
+          <w:rFonts w:ascii="Charter" w:hAnsi="Charter"/>
+        </w:rPr>
+        <w:t>Startpunkt an</w:t>
+      </w:r>
+      <w:r>
+        <w:rPr>
+          <w:rFonts w:ascii="Charter" w:hAnsi="Charter"/>
+        </w:rPr>
+        <w:t xml:space="preserve">gegeben (ein reines </w:t>
+      </w:r>
+      <w:r>
+        <w:rPr>
+          <w:rFonts w:ascii="Charter" w:hAnsi="Charter"/>
+        </w:rPr>
+        <w:t>Datum oder einem Datum inklusive sekundengenaue Uhrzeit in folgendem Format angegeben:</w:t>
+      </w:r>
+      <w:r>
+        <w:t xml:space="preserve"> </w:t>
+      </w:r>
+      <w:r>
+        <w:t>„</w:t>
+      </w:r>
+      <w:r>
+        <w:rPr>
+          <w:rFonts w:ascii="Charter" w:hAnsi="Charter"/>
+          <w:i/>
+        </w:rPr>
+        <w:t>YYYY-mm-dd-HH-MM-SS</w:t>
+      </w:r>
+      <w:r>
+        <w:rPr>
+          <w:rFonts w:ascii="Charter" w:hAnsi="Charter"/>
+        </w:rPr>
+        <w:t>“.</w:t>
+      </w:r>
+      <w:r>
+        <w:rPr>
+          <w:rFonts w:ascii="Charter" w:hAnsi="Charter"/>
+        </w:rPr>
+        <w:br/>
+        <w:t>Falls nur ein Datum angegeben wird (</w:t>
+      </w:r>
+      <w:r>
+        <w:rPr>
+          <w:rFonts w:ascii="Charter" w:hAnsi="Charter"/>
+          <w:i/>
+        </w:rPr>
+        <w:t>YYYY-mm-dd</w:t>
+      </w:r>
+      <w:r>
+        <w:rPr>
+          <w:rFonts w:ascii="Charter" w:hAnsi="Charter"/>
+        </w:rPr>
+        <w:t xml:space="preserve">), verwendet der </w:t>
+      </w:r>
+      <w:r>
+        <w:rPr>
+          <w:rFonts w:ascii="Charter" w:hAnsi="Charter"/>
+        </w:rPr>
+        <w:t xml:space="preserve">Filter </w:t>
+      </w:r>
+      <w:r>
+        <w:rPr>
+          <w:rFonts w:ascii="Charter" w:hAnsi="Charter"/>
+        </w:rPr>
+        <w:t>die erste Sekunde des jeweiligen Tags als den genauen Zeitpunkt.</w:t>
+      </w:r>
+      <w:r>
+        <w:rPr>
+          <w:rFonts w:ascii="Charter" w:hAnsi="Charter"/>
+        </w:rPr>
+        <w:br/>
+      </w:r>
+      <w:r>
+        <w:rPr>
+          <w:rFonts w:ascii="Charter" w:hAnsi="Charter"/>
+        </w:rPr>
+        <w:t>Es ist ebenso möglich eine untere Grenze für die Effizienzwerte</w:t>
+      </w:r>
+      <w:r>
+        <w:rPr>
+          <w:rFonts w:ascii="Charter" w:hAnsi="Charter"/>
+        </w:rPr>
+        <w:t xml:space="preserve"> </w:t>
+      </w:r>
+      <w:r>
+        <w:rPr>
+          <w:rFonts w:ascii="Charter" w:hAnsi="Charter"/>
+        </w:rPr>
+        <w:t xml:space="preserve">(Darstellung als Dezimalzahl zwischen 0 und 1) der auszuwählenden Jobs einzustellen, dies wird über die Kennzeichnung </w:t>
+      </w:r>
+      <w:r>
+        <w:rPr>
+          <w:rFonts w:ascii="Charter" w:hAnsi="Charter"/>
+        </w:rPr>
+        <w:br/>
+      </w:r>
+      <w:r>
+        <w:rPr>
+          <w:rFonts w:ascii="Charter" w:hAnsi="Charter"/>
+          <w:i/>
+        </w:rPr>
+        <w:t xml:space="preserve">-min </w:t>
+      </w:r>
+      <w:r>
+        <w:rPr>
+          <w:rFonts w:ascii="Charter" w:hAnsi="Charter"/>
+        </w:rPr>
+        <w:t xml:space="preserve">erreicht. Dasselbe gilt für die Kennzeichnung </w:t>
+      </w:r>
+      <w:r>
+        <w:rPr>
+          <w:rFonts w:ascii="Charter" w:hAnsi="Charter"/>
+          <w:i/>
+        </w:rPr>
+        <w:t xml:space="preserve">–max </w:t>
+      </w:r>
+      <w:r>
+        <w:rPr>
+          <w:rFonts w:ascii="Charter" w:hAnsi="Charter"/>
+        </w:rPr>
+        <w:t>und die obere Grenze.</w:t>
+      </w:r>
+      <w:r>
+        <w:rPr>
+          <w:rFonts w:ascii="Charter" w:hAnsi="Charter"/>
+        </w:rPr>
+        <w:br/>
+      </w:r>
+      <w:r>
+        <w:rPr>
+          <w:rFonts w:ascii="Charter" w:hAnsi="Charter"/>
+        </w:rPr>
+        <w:t xml:space="preserve">Mithilfe </w:t>
+      </w:r>
+      <w:r>
+        <w:rPr>
+          <w:rFonts w:ascii="Charter" w:hAnsi="Charter"/>
+        </w:rPr>
+        <w:t>von</w:t>
+      </w:r>
+      <w:r>
+        <w:rPr>
+          <w:rFonts w:ascii="Charter" w:hAnsi="Charter"/>
+        </w:rPr>
+        <w:t>–</w:t>
+      </w:r>
+      <w:r>
+        <w:rPr>
+          <w:rFonts w:ascii="Charter" w:hAnsi="Charter"/>
+          <w:i/>
+        </w:rPr>
+        <w:t>sep</w:t>
+      </w:r>
+      <w:r>
+        <w:rPr>
+          <w:rFonts w:ascii="Charter" w:hAnsi="Charter"/>
+          <w:i/>
+        </w:rPr>
+        <w:t>=</w:t>
+      </w:r>
+      <w:r>
+        <w:rPr>
+          <w:rFonts w:ascii="Charter" w:hAnsi="Charter"/>
+          <w:i/>
+        </w:rPr>
+        <w:t>“</w:t>
+      </w:r>
+      <w:r>
+        <w:rPr>
+          <w:rFonts w:ascii="Charter" w:hAnsi="Charter"/>
+          <w:i/>
+        </w:rPr>
+        <w:t>;</w:t>
+      </w:r>
+      <w:r>
+        <w:rPr>
+          <w:rFonts w:ascii="Charter" w:hAnsi="Charter"/>
+          <w:i/>
+        </w:rPr>
+        <w:t>“</w:t>
+      </w:r>
+      <w:r>
+        <w:rPr>
+          <w:rFonts w:ascii="Charter" w:hAnsi="Charter"/>
+        </w:rPr>
+        <w:t xml:space="preserve">, falls wird, eine Output-Datei angelegt werden, diese wird automatisch benannt, hierzu dienen die Namen der Quelldatei(en) und Minimums- sowie Maximumswert. Falls dies nicht der Fall ist, wird die Liste von </w:t>
+      </w:r>
+      <w:r>
+        <w:rPr>
+          <w:rFonts w:ascii="Charter" w:hAnsi="Charter"/>
+        </w:rPr>
+        <w:t xml:space="preserve">erfassten Jobs, sowie deren Effizienz </w:t>
+      </w:r>
+      <w:r>
+        <w:rPr>
+          <w:rFonts w:ascii="Charter" w:hAnsi="Charter"/>
+        </w:rPr>
+        <w:t>auf das Terminal ausgeben.</w:t>
+      </w:r>
+      <w:bookmarkStart w:id="0" w:name="_GoBack"/>
+      <w:bookmarkEnd w:id="0"/>
     </w:p>
     <w:p>
       <w:pPr>
-        <w:rPr>
-          <w:rFonts w:ascii="Charter" w:hAnsi="Charter"/>
-        </w:rPr>
-      </w:pPr>
-      <w:r>
-        <w:rPr>
-          <w:rFonts w:ascii="Charter" w:hAnsi="Charter"/>
-        </w:rPr>
-        <w:t xml:space="preserve">Das Script gibt nun Eine Reihe von Jobs aus, deren Effizienz in dem von ihnen gewählten Bereich liegt, gemeinsam mit besagter Effizienz. Falls eine Ausgabe nicht gewünscht ist, kann die Ausgabe jederzeit mittels des „&gt;“-Operators in eine beliebige Datei </w:t>
-      </w:r>
-      <w:proofErr w:type="spellStart"/>
-      <w:r>
-        <w:rPr>
-          <w:rFonts w:ascii="Charter" w:hAnsi="Charter"/>
-        </w:rPr>
-        <w:t>gepiped</w:t>
-      </w:r>
-      <w:proofErr w:type="spellEnd"/>
-      <w:r>
-        <w:rPr>
-          <w:rFonts w:ascii="Charter" w:hAnsi="Charter"/>
-        </w:rPr>
-        <w:t xml:space="preserve"> werden, hierzu einfach „&gt;“ und den Pfad und Namen der gewünschten Datei an den Befehl anhängen, Fehler werden weiterhin als Error auf der Konsole ausgegeben.</w:t>
+        <w:ind w:left="993" w:hanging="709"/>
+        <w:rPr>
+          <w:rFonts w:ascii="Charter" w:hAnsi="Charter"/>
+          <w:b/>
+        </w:rPr>
+      </w:pPr>
+      <w:r>
+        <w:rPr>
+          <w:rFonts w:ascii="Charter" w:hAnsi="Charter"/>
+          <w:b/>
+        </w:rPr>
+        <w:t>Erklärungsbedürftige Funktionen</w:t>
+      </w:r>
+    </w:p>
+    <w:p>
+      <w:pPr>
+        <w:ind w:left="993" w:hanging="709"/>
+        <w:rPr>
+          <w:rFonts w:ascii="Charter" w:hAnsi="Charter"/>
+        </w:rPr>
+      </w:pPr>
+      <w:r>
+        <w:rPr>
+          <w:rFonts w:ascii="Charter" w:hAnsi="Charter"/>
+          <w:b/>
+        </w:rPr>
+        <w:t>t</w:t>
+      </w:r>
+      <w:r>
+        <w:rPr>
+          <w:rFonts w:ascii="Charter" w:hAnsi="Charter"/>
+          <w:b/>
+        </w:rPr>
+        <w:t>ranslate</w:t>
+      </w:r>
+      <w:r>
+        <w:rPr>
+          <w:rFonts w:ascii="Charter" w:hAnsi="Charter"/>
+          <w:b/>
+        </w:rPr>
+        <w:t>_d</w:t>
+      </w:r>
+      <w:r>
+        <w:rPr>
+          <w:rFonts w:ascii="Charter" w:hAnsi="Charter"/>
+          <w:b/>
+        </w:rPr>
+        <w:t>ate</w:t>
+      </w:r>
+      <w:r>
+        <w:rPr>
+          <w:rFonts w:ascii="Charter" w:hAnsi="Charter"/>
+          <w:b/>
+        </w:rPr>
+        <w:t>_t</w:t>
+      </w:r>
+      <w:r>
+        <w:rPr>
+          <w:rFonts w:ascii="Charter" w:hAnsi="Charter"/>
+          <w:b/>
+        </w:rPr>
+        <w:t>o</w:t>
+      </w:r>
+      <w:r>
+        <w:rPr>
+          <w:rFonts w:ascii="Charter" w:hAnsi="Charter"/>
+          <w:b/>
+        </w:rPr>
+        <w:t>_s</w:t>
+      </w:r>
+      <w:r>
+        <w:rPr>
+          <w:rFonts w:ascii="Charter" w:hAnsi="Charter"/>
+          <w:b/>
+        </w:rPr>
+        <w:t>ec</w:t>
+      </w:r>
+      <w:r>
+        <w:rPr>
+          <w:rFonts w:ascii="Charter" w:hAnsi="Charter"/>
+        </w:rPr>
+        <w:t xml:space="preserve">: Diese Funktion dient dem umwandeln von </w:t>
+      </w:r>
+      <w:r>
+        <w:rPr>
+          <w:rFonts w:ascii="Charter" w:hAnsi="Charter"/>
+          <w:i/>
+        </w:rPr>
+        <w:t>datetime</w:t>
+      </w:r>
+      <w:r>
+        <w:rPr>
+          <w:rFonts w:ascii="Charter" w:hAnsi="Charter"/>
+        </w:rPr>
+        <w:t xml:space="preserve">-Formaten in </w:t>
+      </w:r>
+      <w:r>
+        <w:rPr>
+          <w:rFonts w:ascii="Charter" w:hAnsi="Charter"/>
+          <w:i/>
+        </w:rPr>
+        <w:t>timestamps</w:t>
+      </w:r>
+      <w:r>
+        <w:rPr>
+          <w:rFonts w:ascii="Charter" w:hAnsi="Charter"/>
+        </w:rPr>
+        <w:t>, die pure Integer sind. Darüber hinaus dient die Funktion als Filter für nicht auswertbare Daten,</w:t>
+      </w:r>
+      <w:r>
+        <w:rPr>
+          <w:rFonts w:ascii="Charter" w:hAnsi="Charter"/>
+        </w:rPr>
+        <w:t xml:space="preserve"> die als Text angegeben sind. So </w:t>
+      </w:r>
+      <w:r>
+        <w:rPr>
+          <w:rFonts w:ascii="Charter" w:hAnsi="Charter"/>
+        </w:rPr>
+        <w:t xml:space="preserve">wird der Endzeitpunkt von </w:t>
+      </w:r>
+      <w:r>
+        <w:rPr>
+          <w:rFonts w:ascii="Charter" w:hAnsi="Charter"/>
+        </w:rPr>
+        <w:t xml:space="preserve">Jobs, die noch ausgeführt werden </w:t>
+      </w:r>
+      <w:r>
+        <w:rPr>
+          <w:rFonts w:ascii="Charter" w:hAnsi="Charter"/>
+        </w:rPr>
+        <w:t xml:space="preserve">als </w:t>
+      </w:r>
+      <w:r>
+        <w:rPr>
+          <w:rFonts w:ascii="Charter" w:hAnsi="Charter"/>
+          <w:i/>
+        </w:rPr>
+        <w:t>Unknown</w:t>
+      </w:r>
+      <w:r>
+        <w:rPr>
+          <w:rFonts w:ascii="Charter" w:hAnsi="Charter"/>
+        </w:rPr>
+        <w:t xml:space="preserve"> angezeigt.</w:t>
       </w:r>
     </w:p>
     <w:p/>
-    <w:p>
-      <w:pPr>
-        <w:ind w:left="993" w:hanging="709"/>
-        <w:rPr>
-          <w:rFonts w:ascii="Charter" w:hAnsi="Charter"/>
-        </w:rPr>
-      </w:pPr>
-      <w:r>
-        <w:rPr>
-          <w:rFonts w:ascii="Charter" w:hAnsi="Charter"/>
-          <w:i/>
-        </w:rPr>
-        <w:t>Interna</w:t>
-      </w:r>
-      <w:r>
-        <w:rPr>
-          <w:rFonts w:ascii="Charter" w:hAnsi="Charter"/>
-        </w:rPr>
-        <w:t>:</w:t>
-      </w:r>
-      <w:r>
-        <w:rPr>
-          <w:rFonts w:ascii="Charter" w:hAnsi="Charter"/>
-        </w:rPr>
-        <w:br/>
-      </w:r>
-      <w:r>
-        <w:rPr>
-          <w:rFonts w:ascii="Charter" w:hAnsi="Charter"/>
-          <w:i/>
-        </w:rPr>
-        <w:t>Funktionen</w:t>
-      </w:r>
-      <w:r>
-        <w:rPr>
-          <w:rFonts w:ascii="Charter" w:hAnsi="Charter"/>
-        </w:rPr>
-        <w:t>:</w:t>
-      </w:r>
-    </w:p>
-    <w:p>
-      <w:pPr>
-        <w:ind w:left="993" w:hanging="709"/>
-        <w:rPr>
-          <w:rFonts w:ascii="Charter" w:hAnsi="Charter"/>
-        </w:rPr>
-      </w:pPr>
-      <w:proofErr w:type="spellStart"/>
-      <w:r>
-        <w:rPr>
-          <w:rFonts w:ascii="Charter" w:hAnsi="Charter"/>
-          <w:b/>
-        </w:rPr>
-        <w:t>t</w:t>
-      </w:r>
-      <w:r>
-        <w:rPr>
-          <w:rFonts w:ascii="Charter" w:hAnsi="Charter"/>
-          <w:b/>
-        </w:rPr>
-        <w:t>ranslate</w:t>
-      </w:r>
-      <w:r>
-        <w:rPr>
-          <w:rFonts w:ascii="Charter" w:hAnsi="Charter"/>
-          <w:b/>
-        </w:rPr>
-        <w:t>_d</w:t>
-      </w:r>
-      <w:r>
-        <w:rPr>
-          <w:rFonts w:ascii="Charter" w:hAnsi="Charter"/>
-          <w:b/>
-        </w:rPr>
-        <w:t>ate</w:t>
-      </w:r>
-      <w:r>
-        <w:rPr>
-          <w:rFonts w:ascii="Charter" w:hAnsi="Charter"/>
-          <w:b/>
-        </w:rPr>
-        <w:t>_t</w:t>
-      </w:r>
-      <w:r>
-        <w:rPr>
-          <w:rFonts w:ascii="Charter" w:hAnsi="Charter"/>
-          <w:b/>
-        </w:rPr>
-        <w:t>o</w:t>
-      </w:r>
-      <w:r>
-        <w:rPr>
-          <w:rFonts w:ascii="Charter" w:hAnsi="Charter"/>
-          <w:b/>
-        </w:rPr>
-        <w:t>_s</w:t>
-      </w:r>
-      <w:r>
-        <w:rPr>
-          <w:rFonts w:ascii="Charter" w:hAnsi="Charter"/>
-          <w:b/>
-        </w:rPr>
-        <w:t>ec</w:t>
-      </w:r>
-      <w:proofErr w:type="spellEnd"/>
-      <w:r>
-        <w:rPr>
-          <w:rFonts w:ascii="Charter" w:hAnsi="Charter"/>
-        </w:rPr>
-        <w:t xml:space="preserve">; Diese Funktion dient dem umwandeln von </w:t>
-      </w:r>
-      <w:proofErr w:type="spellStart"/>
-      <w:r>
-        <w:rPr>
-          <w:rFonts w:ascii="Charter" w:hAnsi="Charter"/>
-        </w:rPr>
-        <w:t>datetime</w:t>
-      </w:r>
-      <w:proofErr w:type="spellEnd"/>
-      <w:r>
-        <w:rPr>
-          <w:rFonts w:ascii="Charter" w:hAnsi="Charter"/>
-        </w:rPr>
-        <w:t xml:space="preserve">-Formaten in </w:t>
-      </w:r>
-      <w:proofErr w:type="spellStart"/>
-      <w:r>
-        <w:rPr>
-          <w:rFonts w:ascii="Charter" w:hAnsi="Charter"/>
-        </w:rPr>
-        <w:t>Timestamps</w:t>
-      </w:r>
-      <w:proofErr w:type="spellEnd"/>
-      <w:r>
-        <w:rPr>
-          <w:rFonts w:ascii="Charter" w:hAnsi="Charter"/>
-        </w:rPr>
-        <w:t>, die pure integer sind. Darüber hinaus dient die Funktion als Filter für nicht auswertbare Daten, speziell „</w:t>
-      </w:r>
-      <w:proofErr w:type="spellStart"/>
-      <w:r>
-        <w:rPr>
-          <w:rFonts w:ascii="Charter" w:hAnsi="Charter"/>
-        </w:rPr>
-        <w:t>Unknown</w:t>
-      </w:r>
-      <w:proofErr w:type="spellEnd"/>
-      <w:r>
-        <w:rPr>
-          <w:rFonts w:ascii="Charter" w:hAnsi="Charter"/>
-        </w:rPr>
-        <w:t xml:space="preserve">“, üblicherweise bei Aktionen die noch im Gang sind. </w:t>
-      </w:r>
-    </w:p>
-    <w:p>
-      <w:bookmarkStart w:id="4" w:name="_GoBack"/>
-      <w:bookmarkEnd w:id="4"/>
-    </w:p>
     <w:sectPr>
       <w:pgSz w:w="11906" w:h="16838"/>
       <w:pgMar w:top="1417" w:right="1417" w:bottom="1134" w:left="1417" w:header="708" w:footer="708" w:gutter="0"/>
@@ -925,18 +945,126 @@
       </w:rPr>
     </w:lvl>
   </w:abstractNum>
+  <w:abstractNum w:abstractNumId="1" w15:restartNumberingAfterBreak="0">
+    <w:nsid w:val="1B2D45B7"/>
+    <w:multiLevelType w:val="hybridMultilevel"/>
+    <w:tmpl w:val="6F1AD7D2"/>
+    <w:lvl w:ilvl="0" w:tplc="04070001">
+      <w:start w:val="1"/>
+      <w:numFmt w:val="bullet"/>
+      <w:lvlText w:val=""/>
+      <w:lvlJc w:val="left"/>
+      <w:pPr>
+        <w:ind w:left="720" w:hanging="360"/>
+      </w:pPr>
+      <w:rPr>
+        <w:rFonts w:ascii="Symbol" w:hAnsi="Symbol" w:hint="default"/>
+      </w:rPr>
+    </w:lvl>
+    <w:lvl w:ilvl="1" w:tplc="04070003" w:tentative="1">
+      <w:start w:val="1"/>
+      <w:numFmt w:val="bullet"/>
+      <w:lvlText w:val="o"/>
+      <w:lvlJc w:val="left"/>
+      <w:pPr>
+        <w:ind w:left="1440" w:hanging="360"/>
+      </w:pPr>
+      <w:rPr>
+        <w:rFonts w:ascii="Courier New" w:hAnsi="Courier New" w:cs="Courier New" w:hint="default"/>
+      </w:rPr>
+    </w:lvl>
+    <w:lvl w:ilvl="2" w:tplc="04070005" w:tentative="1">
+      <w:start w:val="1"/>
+      <w:numFmt w:val="bullet"/>
+      <w:lvlText w:val=""/>
+      <w:lvlJc w:val="left"/>
+      <w:pPr>
+        <w:ind w:left="2160" w:hanging="360"/>
+      </w:pPr>
+      <w:rPr>
+        <w:rFonts w:ascii="Wingdings" w:hAnsi="Wingdings" w:hint="default"/>
+      </w:rPr>
+    </w:lvl>
+    <w:lvl w:ilvl="3" w:tplc="04070001" w:tentative="1">
+      <w:start w:val="1"/>
+      <w:numFmt w:val="bullet"/>
+      <w:lvlText w:val=""/>
+      <w:lvlJc w:val="left"/>
+      <w:pPr>
+        <w:ind w:left="2880" w:hanging="360"/>
+      </w:pPr>
+      <w:rPr>
+        <w:rFonts w:ascii="Symbol" w:hAnsi="Symbol" w:hint="default"/>
+      </w:rPr>
+    </w:lvl>
+    <w:lvl w:ilvl="4" w:tplc="04070003" w:tentative="1">
+      <w:start w:val="1"/>
+      <w:numFmt w:val="bullet"/>
+      <w:lvlText w:val="o"/>
+      <w:lvlJc w:val="left"/>
+      <w:pPr>
+        <w:ind w:left="3600" w:hanging="360"/>
+      </w:pPr>
+      <w:rPr>
+        <w:rFonts w:ascii="Courier New" w:hAnsi="Courier New" w:cs="Courier New" w:hint="default"/>
+      </w:rPr>
+    </w:lvl>
+    <w:lvl w:ilvl="5" w:tplc="04070005" w:tentative="1">
+      <w:start w:val="1"/>
+      <w:numFmt w:val="bullet"/>
+      <w:lvlText w:val=""/>
+      <w:lvlJc w:val="left"/>
+      <w:pPr>
+        <w:ind w:left="4320" w:hanging="360"/>
+      </w:pPr>
+      <w:rPr>
+        <w:rFonts w:ascii="Wingdings" w:hAnsi="Wingdings" w:hint="default"/>
+      </w:rPr>
+    </w:lvl>
+    <w:lvl w:ilvl="6" w:tplc="04070001" w:tentative="1">
+      <w:start w:val="1"/>
+      <w:numFmt w:val="bullet"/>
+      <w:lvlText w:val=""/>
+      <w:lvlJc w:val="left"/>
+      <w:pPr>
+        <w:ind w:left="5040" w:hanging="360"/>
+      </w:pPr>
+      <w:rPr>
+        <w:rFonts w:ascii="Symbol" w:hAnsi="Symbol" w:hint="default"/>
+      </w:rPr>
+    </w:lvl>
+    <w:lvl w:ilvl="7" w:tplc="04070003" w:tentative="1">
+      <w:start w:val="1"/>
+      <w:numFmt w:val="bullet"/>
+      <w:lvlText w:val="o"/>
+      <w:lvlJc w:val="left"/>
+      <w:pPr>
+        <w:ind w:left="5760" w:hanging="360"/>
+      </w:pPr>
+      <w:rPr>
+        <w:rFonts w:ascii="Courier New" w:hAnsi="Courier New" w:cs="Courier New" w:hint="default"/>
+      </w:rPr>
+    </w:lvl>
+    <w:lvl w:ilvl="8" w:tplc="04070005" w:tentative="1">
+      <w:start w:val="1"/>
+      <w:numFmt w:val="bullet"/>
+      <w:lvlText w:val=""/>
+      <w:lvlJc w:val="left"/>
+      <w:pPr>
+        <w:ind w:left="6480" w:hanging="360"/>
+      </w:pPr>
+      <w:rPr>
+        <w:rFonts w:ascii="Wingdings" w:hAnsi="Wingdings" w:hint="default"/>
+      </w:rPr>
+    </w:lvl>
+  </w:abstractNum>
   <w:num w:numId="1">
     <w:abstractNumId w:val="0"/>
   </w:num>
+  <w:num w:numId="2">
+    <w:abstractNumId w:val="1"/>
+  </w:num>
 </w:numbering>
-</file>
-
-<file path=word/people.xml><?xml version="1.0" encoding="utf-8"?>
-<w15:people xmlns:wpc="http://schemas.microsoft.com/office/word/2010/wordprocessingCanvas" xmlns:cx="http://schemas.microsoft.com/office/drawing/2014/chartex" xmlns:mc="http://schemas.openxmlformats.org/markup-compatibility/2006" xmlns:o="urn:schemas-microsoft-com:office:office" xmlns:r="http://schemas.openxmlformats.org/officeDocument/2006/relationships" xmlns:m="http://schemas.openxmlformats.org/officeDocument/2006/math" xmlns:v="urn:schemas-microsoft-com:vml" xmlns:wp14="http://schemas.microsoft.com/office/word/2010/wordprocessingDrawing" xmlns:wp="http://schemas.openxmlformats.org/drawingml/2006/wordprocessingDrawing" xmlns:w10="urn:schemas-microsoft-com:office:word" xmlns:w="http://schemas.openxmlformats.org/wordprocessingml/2006/main" xmlns:w14="http://schemas.microsoft.com/office/word/2010/wordml" xmlns:w15="http://schemas.microsoft.com/office/word/2012/wordml" xmlns:w16se="http://schemas.microsoft.com/office/word/2015/wordml/symex" xmlns:wpg="http://schemas.microsoft.com/office/word/2010/wordprocessingGroup" xmlns:wpi="http://schemas.microsoft.com/office/word/2010/wordprocessingInk" xmlns:wne="http://schemas.microsoft.com/office/word/2006/wordml" xmlns:wps="http://schemas.microsoft.com/office/word/2010/wordprocessingShape" mc:Ignorable="w14 w15 w16se wp14">
-  <w15:person w15:author="Sebastian">
-    <w15:presenceInfo w15:providerId="None" w15:userId="Sebastian"/>
-  </w15:person>
-</w15:people>
 </file>
 
 <file path=word/styles.xml><?xml version="1.0" encoding="utf-8"?>

</xml_diff>